<commit_message>
Agregar informacion en la documentacion
</commit_message>
<xml_diff>
--- a/Para crear un programa en PHP que permita hacer un arqueo de caja menor.docx
+++ b/Para crear un programa en PHP que permita hacer un arqueo de caja menor.docx
@@ -153,6 +153,182 @@
     <w:p>
       <w:r>
         <w:t>Este programa básico puede ser mejorado con funcionalidades adicionales como la generación de reportes, gráficos, e integración con sistemas de contabilidad.</w:t>
+      </w:r>
+    </w:p>
+    <w:p/>
+    <w:p>
+      <w:r>
+        <w:t>Para generar los gráficos de la caja menor, es necesario contar con información detallada y precisa sobre las transacciones realizadas. Algunos de los datos que se pueden utilizar para generar los gráficos incluyen:</w:t>
+      </w:r>
+    </w:p>
+    <w:p>
+      <w:pPr>
+        <w:numPr>
+          <w:ilvl w:val="0"/>
+          <w:numId w:val="6"/>
+        </w:numPr>
+      </w:pPr>
+      <w:r>
+        <w:t>Monto total de la caja menor: Este dato es importante para establecer el monto inicial de la caja menor y para llevar un registro del saldo disponible.</w:t>
+      </w:r>
+    </w:p>
+    <w:p>
+      <w:pPr>
+        <w:numPr>
+          <w:ilvl w:val="0"/>
+          <w:numId w:val="6"/>
+        </w:numPr>
+      </w:pPr>
+      <w:r>
+        <w:t>Descripción de los gastos: Es necesario registrar detalladamente cada uno de los gastos realizados, incluyendo la descripción, el monto y la fecha.</w:t>
+      </w:r>
+    </w:p>
+    <w:p>
+      <w:pPr>
+        <w:numPr>
+          <w:ilvl w:val="0"/>
+          <w:numId w:val="6"/>
+        </w:numPr>
+      </w:pPr>
+      <w:r>
+        <w:lastRenderedPageBreak/>
+        <w:t>Categoría de los gastos: Es útil clasificar los gastos en diferentes categorías, como suministros, transporte, alimentos, etc., para poder generar gráficos que muestren la proporción de gastos en cada categoría.</w:t>
+      </w:r>
+    </w:p>
+    <w:p>
+      <w:pPr>
+        <w:numPr>
+          <w:ilvl w:val="0"/>
+          <w:numId w:val="6"/>
+        </w:numPr>
+      </w:pPr>
+      <w:r>
+        <w:t>Proveedor: En algunos casos, puede ser útil registrar el nombre del proveedor para tener un mejor control de las transacciones y para generar gráficos que muestren los gastos por proveedor.</w:t>
+      </w:r>
+    </w:p>
+    <w:p>
+      <w:pPr>
+        <w:numPr>
+          <w:ilvl w:val="0"/>
+          <w:numId w:val="6"/>
+        </w:numPr>
+      </w:pPr>
+      <w:r>
+        <w:t>Fecha de la transacción: Es importante registrar la fecha en que se realizó cada transacción, ya que esto permitirá generar gráficos que muestren la evolución del gasto a lo largo del tiempo.</w:t>
+      </w:r>
+    </w:p>
+    <w:p>
+      <w:r>
+        <w:t>Con esta información, se pueden generar diferentes tipos de gráficos, como gráficos de barras, gráficos de pastel, gráficos de líneas, diagramas de Gantt y gráficos de dispersión, como se mencionó anteriormente. La elección del tipo de gráfico dependerá del objetivo específico de la visualización de datos y de la información que se quiera destacar.</w:t>
+      </w:r>
+    </w:p>
+    <w:p>
+      <w:r>
+        <w:t>El listado de categorías de los gastos para una caja menor puede variar dependiendo de la empresa, organización o institución que la utilice. A continuación, se presenta un listado de categorías de gastos comunes que se pueden utilizar como referencia:</w:t>
+      </w:r>
+    </w:p>
+    <w:p>
+      <w:pPr>
+        <w:numPr>
+          <w:ilvl w:val="0"/>
+          <w:numId w:val="7"/>
+        </w:numPr>
+      </w:pPr>
+      <w:r>
+        <w:t>Suministros de oficina: Incluye la compra de papelería, cartuchos de tinta, lápices, bolígrafos, folders, clips, entre otros.</w:t>
+      </w:r>
+    </w:p>
+    <w:p>
+      <w:pPr>
+        <w:numPr>
+          <w:ilvl w:val="0"/>
+          <w:numId w:val="7"/>
+        </w:numPr>
+      </w:pPr>
+      <w:r>
+        <w:t>Transporte: Incluye gastos relacionados con el transporte de la empresa, como combustible, peajes, estacionamiento, taxis, entre otros.</w:t>
+      </w:r>
+    </w:p>
+    <w:p>
+      <w:pPr>
+        <w:numPr>
+          <w:ilvl w:val="0"/>
+          <w:numId w:val="7"/>
+        </w:numPr>
+      </w:pPr>
+      <w:r>
+        <w:t>Alimentos: Incluye los gastos relacionados con la alimentación de los empleados, como almuerzos de trabajo, cenas de negocios, entre otros.</w:t>
+      </w:r>
+    </w:p>
+    <w:p>
+      <w:pPr>
+        <w:numPr>
+          <w:ilvl w:val="0"/>
+          <w:numId w:val="7"/>
+        </w:numPr>
+      </w:pPr>
+      <w:r>
+        <w:t>Mantenimiento: Incluye los gastos relacionados con el mantenimiento de la oficina, como reparaciones, limpieza, servicios de jardinería, entre otros.</w:t>
+      </w:r>
+    </w:p>
+    <w:p>
+      <w:pPr>
+        <w:numPr>
+          <w:ilvl w:val="0"/>
+          <w:numId w:val="7"/>
+        </w:numPr>
+      </w:pPr>
+      <w:r>
+        <w:t>Comunicaciones: Incluye los gastos relacionados con la comunicación de la empresa, como servicios telefónicos, internet, mensajería, entre otros.</w:t>
+      </w:r>
+    </w:p>
+    <w:p>
+      <w:pPr>
+        <w:numPr>
+          <w:ilvl w:val="0"/>
+          <w:numId w:val="7"/>
+        </w:numPr>
+      </w:pPr>
+      <w:r>
+        <w:t>Capacitación: Incluye los gastos relacionados con la formación y capacitación de los empleados, como cursos, seminarios, talleres, entre otros.</w:t>
+      </w:r>
+    </w:p>
+    <w:p>
+      <w:pPr>
+        <w:numPr>
+          <w:ilvl w:val="0"/>
+          <w:numId w:val="7"/>
+        </w:numPr>
+      </w:pPr>
+      <w:r>
+        <w:t>Publicidad: Incluye los gastos relacionados con la promoción y publicidad de la empresa, como anuncios, folletos, tarjetas de presentación, entre otros.</w:t>
+      </w:r>
+    </w:p>
+    <w:p>
+      <w:pPr>
+        <w:numPr>
+          <w:ilvl w:val="0"/>
+          <w:numId w:val="7"/>
+        </w:numPr>
+      </w:pPr>
+      <w:r>
+        <w:t>Servicios profesionales: Incluye los gastos relacionados con la contratación de servicios profesionales externos, como consultorías, asesorías legales, contables, entre otros.</w:t>
+      </w:r>
+    </w:p>
+    <w:p>
+      <w:pPr>
+        <w:numPr>
+          <w:ilvl w:val="0"/>
+          <w:numId w:val="7"/>
+        </w:numPr>
+      </w:pPr>
+      <w:r>
+        <w:t>Viajes y hospedaje: Incluye los gastos relacionados con los viajes de negocios, como pasajes, hospedaje, transporte terrestre, entre otros.</w:t>
+      </w:r>
+    </w:p>
+    <w:p>
+      <w:r>
+        <w:t>Es importante destacar que este listado es solo una referencia, y que cada empresa u organización puede tener sus propias categorías de gastos según sus necesidades y actividades.</w:t>
       </w:r>
     </w:p>
     <w:p/>
@@ -169,6 +345,119 @@
 <file path=word/numbering.xml><?xml version="1.0" encoding="utf-8"?>
 <w:numbering xmlns:wpc="http://schemas.microsoft.com/office/word/2010/wordprocessingCanvas" xmlns:cx="http://schemas.microsoft.com/office/drawing/2014/chartex" xmlns:cx1="http://schemas.microsoft.com/office/drawing/2015/9/8/chartex" xmlns:cx2="http://schemas.microsoft.com/office/drawing/2015/10/21/chartex" xmlns:cx3="http://schemas.microsoft.com/office/drawing/2016/5/9/chartex" xmlns:cx4="http://schemas.microsoft.com/office/drawing/2016/5/10/chartex" xmlns:cx5="http://schemas.microsoft.com/office/drawing/2016/5/11/chartex" xmlns:cx6="http://schemas.microsoft.com/office/drawing/2016/5/12/chartex" xmlns:cx7="http://schemas.microsoft.com/office/drawing/2016/5/13/chartex" xmlns:cx8="http://schemas.microsoft.com/office/drawing/2016/5/14/chartex" xmlns:mc="http://schemas.openxmlformats.org/markup-compatibility/2006" xmlns:aink="http://schemas.microsoft.com/office/drawing/2016/ink" xmlns:am3d="http://schemas.microsoft.com/office/drawing/2017/model3d" xmlns:o="urn:schemas-microsoft-com:office:office" xmlns:oel="http://schemas.microsoft.com/office/2019/extlst" xmlns:r="http://schemas.openxmlformats.org/officeDocument/2006/relationships" xmlns:m="http://schemas.openxmlformats.org/officeDocument/2006/math" xmlns:v="urn:schemas-microsoft-com:vml" xmlns:wp14="http://schemas.microsoft.com/office/word/2010/wordprocessingDrawing" xmlns:wp="http://schemas.openxmlformats.org/drawingml/2006/wordprocessingDrawing" xmlns:w10="urn:schemas-microsoft-com:office:word" xmlns:w="http://schemas.openxmlformats.org/wordprocessingml/2006/main" xmlns:w14="http://schemas.microsoft.com/office/word/2010/wordml" xmlns:w15="http://schemas.microsoft.com/office/word/2012/wordml" xmlns:w16cex="http://schemas.microsoft.com/office/word/2018/wordml/cex" xmlns:w16cid="http://schemas.microsoft.com/office/word/2016/wordml/cid" xmlns:w16="http://schemas.microsoft.com/office/word/2018/wordml" xmlns:w16sdtdh="http://schemas.microsoft.com/office/word/2020/wordml/sdtdatahash" xmlns:w16se="http://schemas.microsoft.com/office/word/2015/wordml/symex" xmlns:wpg="http://schemas.microsoft.com/office/word/2010/wordprocessingGroup" xmlns:wpi="http://schemas.microsoft.com/office/word/2010/wordprocessingInk" xmlns:wne="http://schemas.microsoft.com/office/word/2006/wordml" xmlns:wps="http://schemas.microsoft.com/office/word/2010/wordprocessingShape" mc:Ignorable="w14 w15 w16se w16cid w16 w16cex w16sdtdh wp14">
   <w:abstractNum w:abstractNumId="0" w15:restartNumberingAfterBreak="0">
+    <w:nsid w:val="0A545C66"/>
+    <w:multiLevelType w:val="multilevel"/>
+    <w:tmpl w:val="F038443C"/>
+    <w:lvl w:ilvl="0">
+      <w:start w:val="1"/>
+      <w:numFmt w:val="decimal"/>
+      <w:lvlText w:val="%1."/>
+      <w:lvlJc w:val="left"/>
+      <w:pPr>
+        <w:tabs>
+          <w:tab w:val="num" w:pos="720"/>
+        </w:tabs>
+        <w:ind w:left="720" w:hanging="360"/>
+      </w:pPr>
+    </w:lvl>
+    <w:lvl w:ilvl="1" w:tentative="1">
+      <w:start w:val="1"/>
+      <w:numFmt w:val="decimal"/>
+      <w:lvlText w:val="%2."/>
+      <w:lvlJc w:val="left"/>
+      <w:pPr>
+        <w:tabs>
+          <w:tab w:val="num" w:pos="1440"/>
+        </w:tabs>
+        <w:ind w:left="1440" w:hanging="360"/>
+      </w:pPr>
+    </w:lvl>
+    <w:lvl w:ilvl="2" w:tentative="1">
+      <w:start w:val="1"/>
+      <w:numFmt w:val="decimal"/>
+      <w:lvlText w:val="%3."/>
+      <w:lvlJc w:val="left"/>
+      <w:pPr>
+        <w:tabs>
+          <w:tab w:val="num" w:pos="2160"/>
+        </w:tabs>
+        <w:ind w:left="2160" w:hanging="360"/>
+      </w:pPr>
+    </w:lvl>
+    <w:lvl w:ilvl="3" w:tentative="1">
+      <w:start w:val="1"/>
+      <w:numFmt w:val="decimal"/>
+      <w:lvlText w:val="%4."/>
+      <w:lvlJc w:val="left"/>
+      <w:pPr>
+        <w:tabs>
+          <w:tab w:val="num" w:pos="2880"/>
+        </w:tabs>
+        <w:ind w:left="2880" w:hanging="360"/>
+      </w:pPr>
+    </w:lvl>
+    <w:lvl w:ilvl="4" w:tentative="1">
+      <w:start w:val="1"/>
+      <w:numFmt w:val="decimal"/>
+      <w:lvlText w:val="%5."/>
+      <w:lvlJc w:val="left"/>
+      <w:pPr>
+        <w:tabs>
+          <w:tab w:val="num" w:pos="3600"/>
+        </w:tabs>
+        <w:ind w:left="3600" w:hanging="360"/>
+      </w:pPr>
+    </w:lvl>
+    <w:lvl w:ilvl="5" w:tentative="1">
+      <w:start w:val="1"/>
+      <w:numFmt w:val="decimal"/>
+      <w:lvlText w:val="%6."/>
+      <w:lvlJc w:val="left"/>
+      <w:pPr>
+        <w:tabs>
+          <w:tab w:val="num" w:pos="4320"/>
+        </w:tabs>
+        <w:ind w:left="4320" w:hanging="360"/>
+      </w:pPr>
+    </w:lvl>
+    <w:lvl w:ilvl="6" w:tentative="1">
+      <w:start w:val="1"/>
+      <w:numFmt w:val="decimal"/>
+      <w:lvlText w:val="%7."/>
+      <w:lvlJc w:val="left"/>
+      <w:pPr>
+        <w:tabs>
+          <w:tab w:val="num" w:pos="5040"/>
+        </w:tabs>
+        <w:ind w:left="5040" w:hanging="360"/>
+      </w:pPr>
+    </w:lvl>
+    <w:lvl w:ilvl="7" w:tentative="1">
+      <w:start w:val="1"/>
+      <w:numFmt w:val="decimal"/>
+      <w:lvlText w:val="%8."/>
+      <w:lvlJc w:val="left"/>
+      <w:pPr>
+        <w:tabs>
+          <w:tab w:val="num" w:pos="5760"/>
+        </w:tabs>
+        <w:ind w:left="5760" w:hanging="360"/>
+      </w:pPr>
+    </w:lvl>
+    <w:lvl w:ilvl="8" w:tentative="1">
+      <w:start w:val="1"/>
+      <w:numFmt w:val="decimal"/>
+      <w:lvlText w:val="%9."/>
+      <w:lvlJc w:val="left"/>
+      <w:pPr>
+        <w:tabs>
+          <w:tab w:val="num" w:pos="6480"/>
+        </w:tabs>
+        <w:ind w:left="6480" w:hanging="360"/>
+      </w:pPr>
+    </w:lvl>
+  </w:abstractNum>
+  <w:abstractNum w:abstractNumId="1" w15:restartNumberingAfterBreak="0">
     <w:nsid w:val="29E33517"/>
     <w:multiLevelType w:val="multilevel"/>
     <w:tmpl w:val="E84AEE36"/>
@@ -281,7 +570,7 @@
       </w:pPr>
     </w:lvl>
   </w:abstractNum>
-  <w:abstractNum w:abstractNumId="1" w15:restartNumberingAfterBreak="0">
+  <w:abstractNum w:abstractNumId="2" w15:restartNumberingAfterBreak="0">
     <w:nsid w:val="403C00CC"/>
     <w:multiLevelType w:val="multilevel"/>
     <w:tmpl w:val="676E3EBA"/>
@@ -430,7 +719,120 @@
       </w:rPr>
     </w:lvl>
   </w:abstractNum>
-  <w:abstractNum w:abstractNumId="2" w15:restartNumberingAfterBreak="0">
+  <w:abstractNum w:abstractNumId="3" w15:restartNumberingAfterBreak="0">
+    <w:nsid w:val="4B9E3D76"/>
+    <w:multiLevelType w:val="multilevel"/>
+    <w:tmpl w:val="21F65748"/>
+    <w:lvl w:ilvl="0">
+      <w:start w:val="1"/>
+      <w:numFmt w:val="decimal"/>
+      <w:lvlText w:val="%1."/>
+      <w:lvlJc w:val="left"/>
+      <w:pPr>
+        <w:tabs>
+          <w:tab w:val="num" w:pos="720"/>
+        </w:tabs>
+        <w:ind w:left="720" w:hanging="360"/>
+      </w:pPr>
+    </w:lvl>
+    <w:lvl w:ilvl="1" w:tentative="1">
+      <w:start w:val="1"/>
+      <w:numFmt w:val="decimal"/>
+      <w:lvlText w:val="%2."/>
+      <w:lvlJc w:val="left"/>
+      <w:pPr>
+        <w:tabs>
+          <w:tab w:val="num" w:pos="1440"/>
+        </w:tabs>
+        <w:ind w:left="1440" w:hanging="360"/>
+      </w:pPr>
+    </w:lvl>
+    <w:lvl w:ilvl="2" w:tentative="1">
+      <w:start w:val="1"/>
+      <w:numFmt w:val="decimal"/>
+      <w:lvlText w:val="%3."/>
+      <w:lvlJc w:val="left"/>
+      <w:pPr>
+        <w:tabs>
+          <w:tab w:val="num" w:pos="2160"/>
+        </w:tabs>
+        <w:ind w:left="2160" w:hanging="360"/>
+      </w:pPr>
+    </w:lvl>
+    <w:lvl w:ilvl="3" w:tentative="1">
+      <w:start w:val="1"/>
+      <w:numFmt w:val="decimal"/>
+      <w:lvlText w:val="%4."/>
+      <w:lvlJc w:val="left"/>
+      <w:pPr>
+        <w:tabs>
+          <w:tab w:val="num" w:pos="2880"/>
+        </w:tabs>
+        <w:ind w:left="2880" w:hanging="360"/>
+      </w:pPr>
+    </w:lvl>
+    <w:lvl w:ilvl="4" w:tentative="1">
+      <w:start w:val="1"/>
+      <w:numFmt w:val="decimal"/>
+      <w:lvlText w:val="%5."/>
+      <w:lvlJc w:val="left"/>
+      <w:pPr>
+        <w:tabs>
+          <w:tab w:val="num" w:pos="3600"/>
+        </w:tabs>
+        <w:ind w:left="3600" w:hanging="360"/>
+      </w:pPr>
+    </w:lvl>
+    <w:lvl w:ilvl="5" w:tentative="1">
+      <w:start w:val="1"/>
+      <w:numFmt w:val="decimal"/>
+      <w:lvlText w:val="%6."/>
+      <w:lvlJc w:val="left"/>
+      <w:pPr>
+        <w:tabs>
+          <w:tab w:val="num" w:pos="4320"/>
+        </w:tabs>
+        <w:ind w:left="4320" w:hanging="360"/>
+      </w:pPr>
+    </w:lvl>
+    <w:lvl w:ilvl="6" w:tentative="1">
+      <w:start w:val="1"/>
+      <w:numFmt w:val="decimal"/>
+      <w:lvlText w:val="%7."/>
+      <w:lvlJc w:val="left"/>
+      <w:pPr>
+        <w:tabs>
+          <w:tab w:val="num" w:pos="5040"/>
+        </w:tabs>
+        <w:ind w:left="5040" w:hanging="360"/>
+      </w:pPr>
+    </w:lvl>
+    <w:lvl w:ilvl="7" w:tentative="1">
+      <w:start w:val="1"/>
+      <w:numFmt w:val="decimal"/>
+      <w:lvlText w:val="%8."/>
+      <w:lvlJc w:val="left"/>
+      <w:pPr>
+        <w:tabs>
+          <w:tab w:val="num" w:pos="5760"/>
+        </w:tabs>
+        <w:ind w:left="5760" w:hanging="360"/>
+      </w:pPr>
+    </w:lvl>
+    <w:lvl w:ilvl="8" w:tentative="1">
+      <w:start w:val="1"/>
+      <w:numFmt w:val="decimal"/>
+      <w:lvlText w:val="%9."/>
+      <w:lvlJc w:val="left"/>
+      <w:pPr>
+        <w:tabs>
+          <w:tab w:val="num" w:pos="6480"/>
+        </w:tabs>
+        <w:ind w:left="6480" w:hanging="360"/>
+      </w:pPr>
+    </w:lvl>
+  </w:abstractNum>
+  <w:abstractNum w:abstractNumId="4" w15:restartNumberingAfterBreak="0">
     <w:nsid w:val="5F4F17E5"/>
     <w:multiLevelType w:val="multilevel"/>
     <w:tmpl w:val="E0DABC6C"/>
@@ -543,7 +945,7 @@
       </w:pPr>
     </w:lvl>
   </w:abstractNum>
-  <w:abstractNum w:abstractNumId="3" w15:restartNumberingAfterBreak="0">
+  <w:abstractNum w:abstractNumId="5" w15:restartNumberingAfterBreak="0">
     <w:nsid w:val="6BED4007"/>
     <w:multiLevelType w:val="multilevel"/>
     <w:tmpl w:val="36361C66"/>
@@ -692,7 +1094,7 @@
       </w:rPr>
     </w:lvl>
   </w:abstractNum>
-  <w:abstractNum w:abstractNumId="4" w15:restartNumberingAfterBreak="0">
+  <w:abstractNum w:abstractNumId="6" w15:restartNumberingAfterBreak="0">
     <w:nsid w:val="6DFA56BF"/>
     <w:multiLevelType w:val="multilevel"/>
     <w:tmpl w:val="43FEF2D4"/>
@@ -806,19 +1208,25 @@
     </w:lvl>
   </w:abstractNum>
   <w:num w:numId="1" w16cid:durableId="909388993">
+    <w:abstractNumId w:val="6"/>
+  </w:num>
+  <w:num w:numId="2" w16cid:durableId="676077150">
+    <w:abstractNumId w:val="5"/>
+  </w:num>
+  <w:num w:numId="3" w16cid:durableId="1183784691">
     <w:abstractNumId w:val="4"/>
   </w:num>
-  <w:num w:numId="2" w16cid:durableId="676077150">
-    <w:abstractNumId w:val="3"/>
-  </w:num>
-  <w:num w:numId="3" w16cid:durableId="1183784691">
+  <w:num w:numId="4" w16cid:durableId="38207632">
     <w:abstractNumId w:val="2"/>
   </w:num>
-  <w:num w:numId="4" w16cid:durableId="38207632">
+  <w:num w:numId="5" w16cid:durableId="1144084015">
     <w:abstractNumId w:val="1"/>
   </w:num>
-  <w:num w:numId="5" w16cid:durableId="1144084015">
+  <w:num w:numId="6" w16cid:durableId="1310591413">
     <w:abstractNumId w:val="0"/>
+  </w:num>
+  <w:num w:numId="7" w16cid:durableId="383873657">
+    <w:abstractNumId w:val="3"/>
   </w:num>
 </w:numbering>
 </file>

</xml_diff>